<commit_message>
Commit 03 01/08/2019 Documentación: -	Versión GDD v1.1. -	Mockup: Preloader. -	Diagrama de Navegación v1.1.
</commit_message>
<xml_diff>
--- a/Documentos_de_proyecto/Bitacora_Commits.docx
+++ b/Documentos_de_proyecto/Bitacora_Commits.docx
@@ -244,8 +244,6 @@
         </w:rPr>
         <w:t>Documentación:</w:t>
       </w:r>
-      <w:bookmarkStart w:id="0" w:name="_GoBack"/>
-      <w:bookmarkEnd w:id="0"/>
     </w:p>
     <w:p>
       <w:pPr>
@@ -292,6 +290,237 @@
         </w:rPr>
         <w:t>Incluido modelo de documento de diseño.</w:t>
       </w:r>
+    </w:p>
+    <w:p>
+      <w:pPr>
+        <w:pStyle w:val="Ttulo3"/>
+        <w:jc w:val="left"/>
+        <w:rPr>
+          <w:rStyle w:val="nfasisintenso"/>
+          <w:rFonts w:ascii="Arial" w:hAnsi="Arial" w:cs="Arial"/>
+          <w:sz w:val="28"/>
+          <w:szCs w:val="28"/>
+        </w:rPr>
+      </w:pPr>
+      <w:proofErr w:type="spellStart"/>
+      <w:r>
+        <w:rPr>
+          <w:rStyle w:val="nfasisintenso"/>
+          <w:rFonts w:ascii="Arial" w:hAnsi="Arial" w:cs="Arial"/>
+          <w:sz w:val="28"/>
+          <w:szCs w:val="28"/>
+        </w:rPr>
+        <w:t>Commit</w:t>
+      </w:r>
+      <w:proofErr w:type="spellEnd"/>
+      <w:r>
+        <w:rPr>
+          <w:rStyle w:val="nfasisintenso"/>
+          <w:rFonts w:ascii="Arial" w:hAnsi="Arial" w:cs="Arial"/>
+          <w:sz w:val="28"/>
+          <w:szCs w:val="28"/>
+        </w:rPr>
+        <w:t xml:space="preserve"> 0</w:t>
+      </w:r>
+      <w:r>
+        <w:rPr>
+          <w:rStyle w:val="nfasisintenso"/>
+          <w:rFonts w:ascii="Arial" w:hAnsi="Arial" w:cs="Arial"/>
+          <w:sz w:val="28"/>
+          <w:szCs w:val="28"/>
+        </w:rPr>
+        <w:t>3</w:t>
+      </w:r>
+      <w:r>
+        <w:rPr>
+          <w:rStyle w:val="nfasisintenso"/>
+          <w:rFonts w:ascii="Arial" w:hAnsi="Arial" w:cs="Arial"/>
+          <w:sz w:val="28"/>
+          <w:szCs w:val="28"/>
+        </w:rPr>
+        <w:t xml:space="preserve"> </w:t>
+      </w:r>
+      <w:r>
+        <w:rPr>
+          <w:rStyle w:val="nfasisintenso"/>
+          <w:rFonts w:ascii="Arial" w:hAnsi="Arial" w:cs="Arial"/>
+          <w:sz w:val="28"/>
+          <w:szCs w:val="28"/>
+        </w:rPr>
+        <w:t>01</w:t>
+      </w:r>
+      <w:r>
+        <w:rPr>
+          <w:rStyle w:val="nfasisintenso"/>
+          <w:rFonts w:ascii="Arial" w:hAnsi="Arial" w:cs="Arial"/>
+          <w:sz w:val="28"/>
+          <w:szCs w:val="28"/>
+        </w:rPr>
+        <w:t>/0</w:t>
+      </w:r>
+      <w:r>
+        <w:rPr>
+          <w:rStyle w:val="nfasisintenso"/>
+          <w:rFonts w:ascii="Arial" w:hAnsi="Arial" w:cs="Arial"/>
+          <w:sz w:val="28"/>
+          <w:szCs w:val="28"/>
+        </w:rPr>
+        <w:t>8</w:t>
+      </w:r>
+      <w:r>
+        <w:rPr>
+          <w:rStyle w:val="nfasisintenso"/>
+          <w:rFonts w:ascii="Arial" w:hAnsi="Arial" w:cs="Arial"/>
+          <w:sz w:val="28"/>
+          <w:szCs w:val="28"/>
+        </w:rPr>
+        <w:t>/2019</w:t>
+      </w:r>
+    </w:p>
+    <w:p>
+      <w:pPr>
+        <w:jc w:val="left"/>
+        <w:rPr>
+          <w:rFonts w:ascii="Arial" w:hAnsi="Arial" w:cs="Arial"/>
+          <w:sz w:val="24"/>
+          <w:szCs w:val="24"/>
+        </w:rPr>
+      </w:pPr>
+      <w:r>
+        <w:rPr>
+          <w:rFonts w:ascii="Arial" w:hAnsi="Arial" w:cs="Arial"/>
+          <w:b/>
+          <w:sz w:val="24"/>
+          <w:szCs w:val="24"/>
+        </w:rPr>
+        <w:t>Documentación:</w:t>
+      </w:r>
+    </w:p>
+    <w:p>
+      <w:pPr>
+        <w:pStyle w:val="Prrafodelista"/>
+        <w:numPr>
+          <w:ilvl w:val="0"/>
+          <w:numId w:val="1"/>
+        </w:numPr>
+        <w:jc w:val="left"/>
+        <w:rPr>
+          <w:rFonts w:ascii="Arial" w:hAnsi="Arial" w:cs="Arial"/>
+          <w:sz w:val="24"/>
+          <w:szCs w:val="24"/>
+        </w:rPr>
+      </w:pPr>
+      <w:r>
+        <w:rPr>
+          <w:rFonts w:ascii="Arial" w:hAnsi="Arial" w:cs="Arial"/>
+          <w:sz w:val="24"/>
+          <w:szCs w:val="24"/>
+        </w:rPr>
+        <w:t>Versión GDD v1.1</w:t>
+      </w:r>
+      <w:r>
+        <w:rPr>
+          <w:rFonts w:ascii="Arial" w:hAnsi="Arial" w:cs="Arial"/>
+          <w:sz w:val="24"/>
+          <w:szCs w:val="24"/>
+        </w:rPr>
+        <w:t>.</w:t>
+      </w:r>
+    </w:p>
+    <w:p>
+      <w:pPr>
+        <w:pStyle w:val="Prrafodelista"/>
+        <w:numPr>
+          <w:ilvl w:val="0"/>
+          <w:numId w:val="1"/>
+        </w:numPr>
+        <w:jc w:val="left"/>
+        <w:rPr>
+          <w:rFonts w:ascii="Arial" w:hAnsi="Arial" w:cs="Arial"/>
+          <w:sz w:val="24"/>
+          <w:szCs w:val="24"/>
+        </w:rPr>
+      </w:pPr>
+      <w:r>
+        <w:rPr>
+          <w:rFonts w:ascii="Arial" w:hAnsi="Arial" w:cs="Arial"/>
+          <w:sz w:val="24"/>
+          <w:szCs w:val="24"/>
+        </w:rPr>
+        <w:t xml:space="preserve">Mockup: </w:t>
+      </w:r>
+      <w:proofErr w:type="spellStart"/>
+      <w:r>
+        <w:rPr>
+          <w:rFonts w:ascii="Arial" w:hAnsi="Arial" w:cs="Arial"/>
+          <w:sz w:val="24"/>
+          <w:szCs w:val="24"/>
+        </w:rPr>
+        <w:t>Preloader</w:t>
+      </w:r>
+      <w:proofErr w:type="spellEnd"/>
+      <w:r>
+        <w:rPr>
+          <w:rFonts w:ascii="Arial" w:hAnsi="Arial" w:cs="Arial"/>
+          <w:sz w:val="24"/>
+          <w:szCs w:val="24"/>
+        </w:rPr>
+        <w:t>.</w:t>
+      </w:r>
+    </w:p>
+    <w:p>
+      <w:pPr>
+        <w:pStyle w:val="Prrafodelista"/>
+        <w:numPr>
+          <w:ilvl w:val="0"/>
+          <w:numId w:val="1"/>
+        </w:numPr>
+        <w:jc w:val="left"/>
+        <w:rPr>
+          <w:rFonts w:ascii="Arial" w:hAnsi="Arial" w:cs="Arial"/>
+          <w:sz w:val="24"/>
+          <w:szCs w:val="24"/>
+        </w:rPr>
+      </w:pPr>
+      <w:r>
+        <w:rPr>
+          <w:rFonts w:ascii="Arial" w:hAnsi="Arial" w:cs="Arial"/>
+          <w:sz w:val="24"/>
+          <w:szCs w:val="24"/>
+        </w:rPr>
+        <w:t>Diagrama de Navegación v1.1</w:t>
+      </w:r>
+      <w:r>
+        <w:rPr>
+          <w:rFonts w:ascii="Arial" w:hAnsi="Arial" w:cs="Arial"/>
+          <w:sz w:val="24"/>
+          <w:szCs w:val="24"/>
+        </w:rPr>
+        <w:t>.</w:t>
+      </w:r>
+    </w:p>
+    <w:p>
+      <w:pPr>
+        <w:jc w:val="left"/>
+        <w:rPr>
+          <w:rFonts w:ascii="Arial" w:hAnsi="Arial" w:cs="Arial"/>
+          <w:sz w:val="24"/>
+          <w:szCs w:val="24"/>
+          <w:u w:val="single"/>
+        </w:rPr>
+      </w:pPr>
+      <w:bookmarkStart w:id="0" w:name="_GoBack"/>
+      <w:bookmarkEnd w:id="0"/>
+    </w:p>
+    <w:p>
+      <w:pPr>
+        <w:jc w:val="left"/>
+        <w:rPr>
+          <w:rFonts w:ascii="Arial" w:hAnsi="Arial" w:cs="Arial"/>
+          <w:sz w:val="24"/>
+          <w:szCs w:val="24"/>
+        </w:rPr>
+      </w:pPr>
     </w:p>
     <w:sectPr>
       <w:pgSz w:w="11906" w:h="16838" w:code="9"/>

</xml_diff>